<commit_message>
Fix estimate of sigma!
</commit_message>
<xml_diff>
--- a/simple_regression_in_nimble.docx
+++ b/simple_regression_in_nimble.docx
@@ -23,7 +23,7 @@
         <w:pStyle w:val="Date"/>
       </w:pPr>
       <w:r>
-        <w:t>2023-09-30</w:t>
+        <w:t>2023-10-02</w:t>
       </w:r>
     </w:p>
     <w:p>
@@ -541,7 +541,7 @@
         </w:rPr>
         <w:lastRenderedPageBreak/>
         <w:drawing>
-          <wp:inline distT="0" distB="0" distL="0" distR="0" wp14:anchorId="3D0BF41A" wp14:editId="0EA0508E">
+          <wp:inline distT="0" distB="0" distL="0" distR="0" wp14:anchorId="6D126068" wp14:editId="75095C5B">
             <wp:extent cx="4620126" cy="3696101"/>
             <wp:effectExtent l="0" t="0" r="0" b="0"/>
             <wp:docPr id="24" name="Picture"/>
@@ -801,7 +801,16 @@
         <w:t>nimble</w:t>
       </w:r>
       <w:r>
-        <w:t xml:space="preserve"> works much more reliably if you provide some initial starting values for each parameter.</w:t>
+        <w:t xml:space="preserve"> works much more reliably if you provide some initial starting values for each parameter. Initialization values should chosen so that they are plausible values. Otherwise, the MCMC sampler could get stuck in the wrong part of parameter space. One way to choose good examples is to use a frequentist model to estimate values (e.g., we could use </w:t>
+      </w:r>
+      <w:r>
+        <w:rPr>
+          <w:rStyle w:val="VerbatimChar"/>
+        </w:rPr>
+        <w:t>lm()</w:t>
+      </w:r>
+      <w:r>
+        <w:t xml:space="preserve"> to get goo starting values for the slope, intercept, and standard deviation). Typically, the frequentist model will be simpler than the Bayesian model (e.g., it might ignore sampling error).</w:t>
       </w:r>
     </w:p>
     <w:p>
@@ -1117,7 +1126,7 @@
         <w:t>sigma_hat</w:t>
       </w:r>
       <w:r>
-        <w:t xml:space="preserve"> to distingish them from the values we defined to simulate “reality” in the steps above.</w:t>
+        <w:t xml:space="preserve"> to distinguish them from the values we defined to simulate “reality” in the steps above.</w:t>
       </w:r>
     </w:p>
     <w:p>
@@ -1622,6 +1631,7 @@
         <w:pStyle w:val="BodyText"/>
       </w:pPr>
       <w:r>
+        <w:lastRenderedPageBreak/>
         <w:t xml:space="preserve">This is the “standard” way of thinking about regression. In Bayes world, we think about the distribution first, then the properties it has. In other words, we can think of a regression line as a normal distribution with a mean given by </w:t>
       </w:r>
       <m:oMath>
@@ -2156,7 +2166,6 @@
         <w:pStyle w:val="FirstParagraph"/>
       </w:pPr>
       <w:r>
-        <w:lastRenderedPageBreak/>
         <w:t xml:space="preserve">So, in </w:t>
       </w:r>
       <w:r>
@@ -2445,6 +2454,7 @@
         <w:rPr>
           <w:rStyle w:val="NormalTok"/>
         </w:rPr>
+        <w:lastRenderedPageBreak/>
         <w:t xml:space="preserve">code </w:t>
       </w:r>
       <w:r>
@@ -2550,6 +2560,21 @@
         <w:rPr>
           <w:rStyle w:val="NormalTok"/>
         </w:rPr>
+        <w:t xml:space="preserve">        </w:t>
+      </w:r>
+      <w:r>
+        <w:rPr>
+          <w:rStyle w:val="CommentTok"/>
+        </w:rPr>
+        <w:t># note the "sd = " part... if we leave that out, dnorm() uses tau (1 / sd)</w:t>
+      </w:r>
+      <w:r>
+        <w:br/>
+      </w:r>
+      <w:r>
+        <w:rPr>
+          <w:rStyle w:val="NormalTok"/>
+        </w:rPr>
         <w:t xml:space="preserve">        y[i] </w:t>
       </w:r>
       <w:r>
@@ -2574,7 +2599,19 @@
         <w:rPr>
           <w:rStyle w:val="NormalTok"/>
         </w:rPr>
-        <w:t>(y_mean[i], sigma_hat)</w:t>
+        <w:t xml:space="preserve">(y_mean[i], </w:t>
+      </w:r>
+      <w:r>
+        <w:rPr>
+          <w:rStyle w:val="AttributeTok"/>
+        </w:rPr>
+        <w:t>sd =</w:t>
+      </w:r>
+      <w:r>
+        <w:rPr>
+          <w:rStyle w:val="NormalTok"/>
+        </w:rPr>
+        <w:t xml:space="preserve"> sigma_hat)</w:t>
       </w:r>
       <w:r>
         <w:br/>
@@ -2637,7 +2674,6 @@
         <w:br/>
       </w:r>
       <w:r>
-        <w:lastRenderedPageBreak/>
         <w:br/>
       </w:r>
       <w:r>
@@ -2680,7 +2716,7 @@
         <w:rPr>
           <w:rStyle w:val="CommentTok"/>
         </w:rPr>
-        <w:t>#    important: use argument "sd"... don't leave as blank!</w:t>
+        <w:t>#    important: use argument "sd = "</w:t>
       </w:r>
       <w:r>
         <w:br/>
@@ -3224,7 +3260,14 @@
         <w:rPr>
           <w:rStyle w:val="VerbatimChar"/>
         </w:rPr>
-        <w:t>##          To see which variables are not initialized, use model$initializeInfo().</w:t>
+        <w:t xml:space="preserve">##          To see which variables are not initialized, use </w:t>
+      </w:r>
+      <w:r>
+        <w:rPr>
+          <w:rStyle w:val="VerbatimChar"/>
+        </w:rPr>
+        <w:lastRenderedPageBreak/>
+        <w:t>model$initializeInfo().</w:t>
       </w:r>
       <w:r>
         <w:br/>
@@ -3300,7 +3343,6 @@
         <w:pStyle w:val="FirstParagraph"/>
       </w:pPr>
       <w:r>
-        <w:lastRenderedPageBreak/>
         <w:t>Welcome to Bayesland.</w:t>
       </w:r>
     </w:p>
@@ -3359,7 +3401,7 @@
         <w:rPr>
           <w:rStyle w:val="VerbatimChar"/>
         </w:rPr>
-        <w:t>## [1] -249.9342</w:t>
+        <w:t>## [1] -243.9039</w:t>
       </w:r>
     </w:p>
     <w:p>
@@ -3712,6 +3754,7 @@
         <w:rPr>
           <w:rStyle w:val="VerbatimChar"/>
         </w:rPr>
+        <w:lastRenderedPageBreak/>
         <w:t>##   - beta0_hat</w:t>
       </w:r>
       <w:r>
@@ -3763,7 +3806,6 @@
         <w:pStyle w:val="BodyText"/>
       </w:pPr>
       <w:r>
-        <w:lastRenderedPageBreak/>
         <w:t>Lastly, we must “build” and compile the model. Compiling the model creates code in C, which runs much faster than R code. However, compiling can take a long time (hours). So, if you are developing a model and want to simply test that it works, it can help to subset your data (e.g., use the first ten data points) to reduce the compilation time.</w:t>
       </w:r>
     </w:p>
@@ -4045,6 +4087,190 @@
         <w:rPr>
           <w:rStyle w:val="NormalTok"/>
         </w:rPr>
+        <w:t xml:space="preserve">, </w:t>
+      </w:r>
+      <w:r>
+        <w:rPr>
+          <w:rStyle w:val="CommentTok"/>
+        </w:rPr>
+        <w:t># iterations</w:t>
+      </w:r>
+      <w:r>
+        <w:br/>
+      </w:r>
+      <w:r>
+        <w:rPr>
+          <w:rStyle w:val="NormalTok"/>
+        </w:rPr>
+        <w:lastRenderedPageBreak/>
+        <w:t xml:space="preserve">    </w:t>
+      </w:r>
+      <w:r>
+        <w:rPr>
+          <w:rStyle w:val="AttributeTok"/>
+        </w:rPr>
+        <w:t>nburnin =</w:t>
+      </w:r>
+      <w:r>
+        <w:rPr>
+          <w:rStyle w:val="NormalTok"/>
+        </w:rPr>
+        <w:t xml:space="preserve"> </w:t>
+      </w:r>
+      <w:r>
+        <w:rPr>
+          <w:rStyle w:val="DecValTok"/>
+        </w:rPr>
+        <w:t>100</w:t>
+      </w:r>
+      <w:r>
+        <w:rPr>
+          <w:rStyle w:val="NormalTok"/>
+        </w:rPr>
+        <w:t xml:space="preserve">, </w:t>
+      </w:r>
+      <w:r>
+        <w:rPr>
+          <w:rStyle w:val="CommentTok"/>
+        </w:rPr>
+        <w:t># burn-in</w:t>
+      </w:r>
+      <w:r>
+        <w:br/>
+      </w:r>
+      <w:r>
+        <w:rPr>
+          <w:rStyle w:val="NormalTok"/>
+        </w:rPr>
+        <w:t xml:space="preserve">    </w:t>
+      </w:r>
+      <w:r>
+        <w:rPr>
+          <w:rStyle w:val="AttributeTok"/>
+        </w:rPr>
+        <w:t>thin =</w:t>
+      </w:r>
+      <w:r>
+        <w:rPr>
+          <w:rStyle w:val="NormalTok"/>
+        </w:rPr>
+        <w:t xml:space="preserve"> </w:t>
+      </w:r>
+      <w:r>
+        <w:rPr>
+          <w:rStyle w:val="DecValTok"/>
+        </w:rPr>
+        <w:t>1</w:t>
+      </w:r>
+      <w:r>
+        <w:rPr>
+          <w:rStyle w:val="NormalTok"/>
+        </w:rPr>
+        <w:t xml:space="preserve">, </w:t>
+      </w:r>
+      <w:r>
+        <w:rPr>
+          <w:rStyle w:val="CommentTok"/>
+        </w:rPr>
+        <w:t># thinning rate</w:t>
+      </w:r>
+      <w:r>
+        <w:br/>
+      </w:r>
+      <w:r>
+        <w:rPr>
+          <w:rStyle w:val="NormalTok"/>
+        </w:rPr>
+        <w:t xml:space="preserve">    </w:t>
+      </w:r>
+      <w:r>
+        <w:rPr>
+          <w:rStyle w:val="AttributeTok"/>
+        </w:rPr>
+        <w:t>nchains =</w:t>
+      </w:r>
+      <w:r>
+        <w:rPr>
+          <w:rStyle w:val="NormalTok"/>
+        </w:rPr>
+        <w:t xml:space="preserve"> </w:t>
+      </w:r>
+      <w:r>
+        <w:rPr>
+          <w:rStyle w:val="DecValTok"/>
+        </w:rPr>
+        <w:t>4</w:t>
+      </w:r>
+      <w:r>
+        <w:rPr>
+          <w:rStyle w:val="NormalTok"/>
+        </w:rPr>
+        <w:t xml:space="preserve">, </w:t>
+      </w:r>
+      <w:r>
+        <w:rPr>
+          <w:rStyle w:val="CommentTok"/>
+        </w:rPr>
+        <w:t># numbe of chains</w:t>
+      </w:r>
+      <w:r>
+        <w:br/>
+      </w:r>
+      <w:r>
+        <w:rPr>
+          <w:rStyle w:val="NormalTok"/>
+        </w:rPr>
+        <w:t xml:space="preserve">    </w:t>
+      </w:r>
+      <w:r>
+        <w:rPr>
+          <w:rStyle w:val="AttributeTok"/>
+        </w:rPr>
+        <w:t>inits =</w:t>
+      </w:r>
+      <w:r>
+        <w:rPr>
+          <w:rStyle w:val="NormalTok"/>
+        </w:rPr>
+        <w:t xml:space="preserve"> inits, </w:t>
+      </w:r>
+      <w:r>
+        <w:rPr>
+          <w:rStyle w:val="CommentTok"/>
+        </w:rPr>
+        <w:t># initialization values</w:t>
+      </w:r>
+      <w:r>
+        <w:br/>
+      </w:r>
+      <w:r>
+        <w:rPr>
+          <w:rStyle w:val="NormalTok"/>
+        </w:rPr>
+        <w:t xml:space="preserve">    </w:t>
+      </w:r>
+      <w:r>
+        <w:rPr>
+          <w:rStyle w:val="AttributeTok"/>
+        </w:rPr>
+        <w:t>progressBar =</w:t>
+      </w:r>
+      <w:r>
+        <w:rPr>
+          <w:rStyle w:val="NormalTok"/>
+        </w:rPr>
+        <w:t xml:space="preserve"> </w:t>
+      </w:r>
+      <w:r>
+        <w:rPr>
+          <w:rStyle w:val="ConstantTok"/>
+        </w:rPr>
+        <w:t>TRUE</w:t>
+      </w:r>
+      <w:r>
+        <w:rPr>
+          <w:rStyle w:val="NormalTok"/>
+        </w:rPr>
         <w:t>,</w:t>
       </w:r>
       <w:r>
@@ -4060,7 +4286,7 @@
         <w:rPr>
           <w:rStyle w:val="AttributeTok"/>
         </w:rPr>
-        <w:t>nburnin =</w:t>
+        <w:t>samplesAsCodaMCMC =</w:t>
       </w:r>
       <w:r>
         <w:rPr>
@@ -4070,294 +4296,630 @@
       </w:r>
       <w:r>
         <w:rPr>
+          <w:rStyle w:val="ConstantTok"/>
+        </w:rPr>
+        <w:t>TRUE</w:t>
+      </w:r>
+      <w:r>
+        <w:rPr>
+          <w:rStyle w:val="NormalTok"/>
+        </w:rPr>
+        <w:t xml:space="preserve">, </w:t>
+      </w:r>
+      <w:r>
+        <w:rPr>
+          <w:rStyle w:val="CommentTok"/>
+        </w:rPr>
+        <w:t># for using coda packagge for plots</w:t>
+      </w:r>
+      <w:r>
+        <w:br/>
+      </w:r>
+      <w:r>
+        <w:rPr>
+          <w:rStyle w:val="NormalTok"/>
+        </w:rPr>
+        <w:t xml:space="preserve">    </w:t>
+      </w:r>
+      <w:r>
+        <w:rPr>
+          <w:rStyle w:val="AttributeTok"/>
+        </w:rPr>
+        <w:t>summary =</w:t>
+      </w:r>
+      <w:r>
+        <w:rPr>
+          <w:rStyle w:val="NormalTok"/>
+        </w:rPr>
+        <w:t xml:space="preserve"> </w:t>
+      </w:r>
+      <w:r>
+        <w:rPr>
+          <w:rStyle w:val="ConstantTok"/>
+        </w:rPr>
+        <w:t>TRUE</w:t>
+      </w:r>
+      <w:r>
+        <w:rPr>
+          <w:rStyle w:val="NormalTok"/>
+        </w:rPr>
+        <w:t xml:space="preserve">, </w:t>
+      </w:r>
+      <w:r>
+        <w:rPr>
+          <w:rStyle w:val="CommentTok"/>
+        </w:rPr>
+        <w:t># calculate summaries across chains</w:t>
+      </w:r>
+      <w:r>
+        <w:br/>
+      </w:r>
+      <w:r>
+        <w:rPr>
+          <w:rStyle w:val="NormalTok"/>
+        </w:rPr>
+        <w:t xml:space="preserve">    </w:t>
+      </w:r>
+      <w:r>
+        <w:rPr>
+          <w:rStyle w:val="AttributeTok"/>
+        </w:rPr>
+        <w:t>WAIC =</w:t>
+      </w:r>
+      <w:r>
+        <w:rPr>
+          <w:rStyle w:val="NormalTok"/>
+        </w:rPr>
+        <w:t xml:space="preserve"> </w:t>
+      </w:r>
+      <w:r>
+        <w:rPr>
+          <w:rStyle w:val="ConstantTok"/>
+        </w:rPr>
+        <w:t>FALSE</w:t>
+      </w:r>
+      <w:r>
+        <w:rPr>
+          <w:rStyle w:val="NormalTok"/>
+        </w:rPr>
+        <w:t xml:space="preserve">, </w:t>
+      </w:r>
+      <w:r>
+        <w:rPr>
+          <w:rStyle w:val="CommentTok"/>
+        </w:rPr>
+        <w:t># Watanabe's AIC... useful, but takes time</w:t>
+      </w:r>
+      <w:r>
+        <w:br/>
+      </w:r>
+      <w:r>
+        <w:rPr>
+          <w:rStyle w:val="NormalTok"/>
+        </w:rPr>
+        <w:t xml:space="preserve">    </w:t>
+      </w:r>
+      <w:r>
+        <w:rPr>
+          <w:rStyle w:val="AttributeTok"/>
+        </w:rPr>
+        <w:t>perChainWAIC =</w:t>
+      </w:r>
+      <w:r>
+        <w:rPr>
+          <w:rStyle w:val="NormalTok"/>
+        </w:rPr>
+        <w:t xml:space="preserve"> </w:t>
+      </w:r>
+      <w:r>
+        <w:rPr>
+          <w:rStyle w:val="ConstantTok"/>
+        </w:rPr>
+        <w:t>FALSE</w:t>
+      </w:r>
+      <w:r>
+        <w:br/>
+      </w:r>
+      <w:r>
+        <w:rPr>
+          <w:rStyle w:val="NormalTok"/>
+        </w:rPr>
+        <w:t>)</w:t>
+      </w:r>
+    </w:p>
+    <w:p>
+      <w:pPr>
+        <w:pStyle w:val="SourceCode"/>
+      </w:pPr>
+      <w:r>
+        <w:rPr>
+          <w:rStyle w:val="VerbatimChar"/>
+        </w:rPr>
+        <w:t>## running chain 1...</w:t>
+      </w:r>
+    </w:p>
+    <w:p>
+      <w:pPr>
+        <w:pStyle w:val="SourceCode"/>
+      </w:pPr>
+      <w:r>
+        <w:rPr>
+          <w:rStyle w:val="VerbatimChar"/>
+        </w:rPr>
+        <w:t>## |-------------|-------------|-------------|-------------|</w:t>
+      </w:r>
+      <w:r>
+        <w:br/>
+      </w:r>
+      <w:r>
+        <w:rPr>
+          <w:rStyle w:val="VerbatimChar"/>
+        </w:rPr>
+        <w:t>## |-------------------------------------------------------|</w:t>
+      </w:r>
+    </w:p>
+    <w:p>
+      <w:pPr>
+        <w:pStyle w:val="SourceCode"/>
+      </w:pPr>
+      <w:r>
+        <w:rPr>
+          <w:rStyle w:val="VerbatimChar"/>
+        </w:rPr>
+        <w:t>## running chain 2...</w:t>
+      </w:r>
+    </w:p>
+    <w:p>
+      <w:pPr>
+        <w:pStyle w:val="SourceCode"/>
+      </w:pPr>
+      <w:r>
+        <w:rPr>
+          <w:rStyle w:val="VerbatimChar"/>
+        </w:rPr>
+        <w:t>## |-------------|-------------|-------------|-------------|</w:t>
+      </w:r>
+      <w:r>
+        <w:br/>
+      </w:r>
+      <w:r>
+        <w:rPr>
+          <w:rStyle w:val="VerbatimChar"/>
+        </w:rPr>
+        <w:t>## |-------------------------------------------------------|</w:t>
+      </w:r>
+    </w:p>
+    <w:p>
+      <w:pPr>
+        <w:pStyle w:val="SourceCode"/>
+      </w:pPr>
+      <w:r>
+        <w:rPr>
+          <w:rStyle w:val="VerbatimChar"/>
+        </w:rPr>
+        <w:t>## running chain 3...</w:t>
+      </w:r>
+    </w:p>
+    <w:p>
+      <w:pPr>
+        <w:pStyle w:val="SourceCode"/>
+      </w:pPr>
+      <w:r>
+        <w:rPr>
+          <w:rStyle w:val="VerbatimChar"/>
+        </w:rPr>
+        <w:t>## |-------------|-------------|-------------|-------------|</w:t>
+      </w:r>
+      <w:r>
+        <w:br/>
+      </w:r>
+      <w:r>
+        <w:rPr>
+          <w:rStyle w:val="VerbatimChar"/>
+        </w:rPr>
+        <w:t>## |-------------------------------------------------------|</w:t>
+      </w:r>
+    </w:p>
+    <w:p>
+      <w:pPr>
+        <w:pStyle w:val="SourceCode"/>
+      </w:pPr>
+      <w:r>
+        <w:rPr>
+          <w:rStyle w:val="VerbatimChar"/>
+        </w:rPr>
+        <w:t>## running chain 4...</w:t>
+      </w:r>
+    </w:p>
+    <w:p>
+      <w:pPr>
+        <w:pStyle w:val="SourceCode"/>
+      </w:pPr>
+      <w:r>
+        <w:rPr>
+          <w:rStyle w:val="VerbatimChar"/>
+        </w:rPr>
+        <w:t>## |-------------|-------------|-------------|-------------|</w:t>
+      </w:r>
+      <w:r>
+        <w:br/>
+      </w:r>
+      <w:r>
+        <w:rPr>
+          <w:rStyle w:val="VerbatimChar"/>
+        </w:rPr>
+        <w:t>## |-------------------------------------------------------|</w:t>
+      </w:r>
+    </w:p>
+    <w:p>
+      <w:pPr>
+        <w:pStyle w:val="FirstParagraph"/>
+      </w:pPr>
+      <w:r>
+        <w:t xml:space="preserve">What did we get? The output of </w:t>
+      </w:r>
+      <w:r>
+        <w:rPr>
+          <w:rStyle w:val="VerbatimChar"/>
+        </w:rPr>
+        <w:t>runMCMC()</w:t>
+      </w:r>
+      <w:r>
+        <w:t xml:space="preserve"> is a </w:t>
+      </w:r>
+      <w:r>
+        <w:rPr>
+          <w:rStyle w:val="VerbatimChar"/>
+        </w:rPr>
+        <w:t>list</w:t>
+      </w:r>
+      <w:r>
+        <w:t xml:space="preserve"> object. We can peer at this list using </w:t>
+      </w:r>
+      <w:r>
+        <w:rPr>
+          <w:rStyle w:val="VerbatimChar"/>
+        </w:rPr>
+        <w:t>str()</w:t>
+      </w:r>
+      <w:r>
+        <w:t>:</w:t>
+      </w:r>
+    </w:p>
+    <w:p>
+      <w:pPr>
+        <w:pStyle w:val="SourceCode"/>
+      </w:pPr>
+      <w:r>
+        <w:rPr>
+          <w:rStyle w:val="FunctionTok"/>
+        </w:rPr>
+        <w:t>str</w:t>
+      </w:r>
+      <w:r>
+        <w:rPr>
+          <w:rStyle w:val="NormalTok"/>
+        </w:rPr>
+        <w:t xml:space="preserve">(chains, </w:t>
+      </w:r>
+      <w:r>
+        <w:rPr>
           <w:rStyle w:val="DecValTok"/>
         </w:rPr>
-        <w:t>100</w:t>
-      </w:r>
-      <w:r>
-        <w:rPr>
-          <w:rStyle w:val="NormalTok"/>
-        </w:rPr>
-        <w:t>,</w:t>
-      </w:r>
-      <w:r>
-        <w:br/>
-      </w:r>
-      <w:r>
-        <w:rPr>
-          <w:rStyle w:val="NormalTok"/>
-        </w:rPr>
-        <w:t xml:space="preserve">    </w:t>
-      </w:r>
-      <w:r>
-        <w:rPr>
-          <w:rStyle w:val="AttributeTok"/>
-        </w:rPr>
-        <w:t>thin =</w:t>
-      </w:r>
-      <w:r>
-        <w:rPr>
-          <w:rStyle w:val="NormalTok"/>
-        </w:rPr>
-        <w:t xml:space="preserve"> </w:t>
-      </w:r>
-      <w:r>
-        <w:rPr>
-          <w:rStyle w:val="DecValTok"/>
-        </w:rPr>
-        <w:t>1</w:t>
-      </w:r>
-      <w:r>
-        <w:rPr>
-          <w:rStyle w:val="NormalTok"/>
-        </w:rPr>
-        <w:t>,</w:t>
-      </w:r>
-      <w:r>
-        <w:br/>
-      </w:r>
-      <w:r>
-        <w:rPr>
-          <w:rStyle w:val="NormalTok"/>
-        </w:rPr>
-        <w:t xml:space="preserve">    </w:t>
-      </w:r>
-      <w:r>
-        <w:rPr>
-          <w:rStyle w:val="AttributeTok"/>
-        </w:rPr>
-        <w:t>nchains =</w:t>
-      </w:r>
-      <w:r>
-        <w:rPr>
-          <w:rStyle w:val="NormalTok"/>
-        </w:rPr>
-        <w:t xml:space="preserve"> </w:t>
-      </w:r>
-      <w:r>
-        <w:rPr>
-          <w:rStyle w:val="DecValTok"/>
-        </w:rPr>
-        <w:t>4</w:t>
-      </w:r>
-      <w:r>
-        <w:rPr>
-          <w:rStyle w:val="NormalTok"/>
-        </w:rPr>
-        <w:t>,</w:t>
-      </w:r>
-      <w:r>
-        <w:br/>
-      </w:r>
-      <w:r>
-        <w:rPr>
-          <w:rStyle w:val="NormalTok"/>
-        </w:rPr>
-        <w:t xml:space="preserve">    </w:t>
-      </w:r>
-      <w:r>
-        <w:rPr>
-          <w:rStyle w:val="AttributeTok"/>
-        </w:rPr>
-        <w:t>inits =</w:t>
-      </w:r>
-      <w:r>
-        <w:rPr>
-          <w:rStyle w:val="NormalTok"/>
-        </w:rPr>
-        <w:t xml:space="preserve"> inits, </w:t>
-      </w:r>
-      <w:r>
-        <w:rPr>
-          <w:rStyle w:val="CommentTok"/>
-        </w:rPr>
-        <w:t># initialization values</w:t>
-      </w:r>
-      <w:r>
-        <w:br/>
-      </w:r>
-      <w:r>
-        <w:rPr>
-          <w:rStyle w:val="NormalTok"/>
-        </w:rPr>
-        <w:t xml:space="preserve">    </w:t>
-      </w:r>
-      <w:r>
-        <w:rPr>
-          <w:rStyle w:val="AttributeTok"/>
-        </w:rPr>
-        <w:t>progressBar =</w:t>
-      </w:r>
-      <w:r>
-        <w:rPr>
-          <w:rStyle w:val="NormalTok"/>
-        </w:rPr>
-        <w:t xml:space="preserve"> </w:t>
-      </w:r>
-      <w:r>
-        <w:rPr>
-          <w:rStyle w:val="ConstantTok"/>
-        </w:rPr>
-        <w:t>TRUE</w:t>
-      </w:r>
-      <w:r>
-        <w:rPr>
-          <w:rStyle w:val="NormalTok"/>
-        </w:rPr>
-        <w:t>,</w:t>
-      </w:r>
-      <w:r>
-        <w:br/>
-      </w:r>
-      <w:r>
-        <w:rPr>
-          <w:rStyle w:val="NormalTok"/>
-        </w:rPr>
-        <w:t xml:space="preserve">    </w:t>
-      </w:r>
-      <w:r>
-        <w:rPr>
-          <w:rStyle w:val="AttributeTok"/>
-        </w:rPr>
-        <w:t>samplesAsCodaMCMC =</w:t>
-      </w:r>
-      <w:r>
-        <w:rPr>
-          <w:rStyle w:val="NormalTok"/>
-        </w:rPr>
-        <w:t xml:space="preserve"> </w:t>
-      </w:r>
-      <w:r>
-        <w:rPr>
-          <w:rStyle w:val="ConstantTok"/>
-        </w:rPr>
-        <w:t>TRUE</w:t>
-      </w:r>
-      <w:r>
-        <w:rPr>
-          <w:rStyle w:val="NormalTok"/>
-        </w:rPr>
+        <w:t>2</w:t>
+      </w:r>
+      <w:r>
+        <w:rPr>
+          <w:rStyle w:val="NormalTok"/>
+        </w:rPr>
+        <w:t>)</w:t>
+      </w:r>
+    </w:p>
+    <w:p>
+      <w:pPr>
+        <w:pStyle w:val="SourceCode"/>
+      </w:pPr>
+      <w:r>
+        <w:rPr>
+          <w:rStyle w:val="VerbatimChar"/>
+        </w:rPr>
+        <w:t>## List of 2</w:t>
+      </w:r>
+      <w:r>
+        <w:br/>
+      </w:r>
+      <w:r>
+        <w:rPr>
+          <w:rStyle w:val="VerbatimChar"/>
+        </w:rPr>
+        <w:t>##  $ samples:List of 4</w:t>
+      </w:r>
+      <w:r>
+        <w:br/>
+      </w:r>
+      <w:r>
+        <w:rPr>
+          <w:rStyle w:val="VerbatimChar"/>
+        </w:rPr>
+        <w:t>##   ..$ chain1: 'mcmc' num [1:1000, 1:3] 0.977 0.817 0.897 0.866 1.038 ...</w:t>
+      </w:r>
+      <w:r>
+        <w:br/>
+      </w:r>
+      <w:r>
+        <w:rPr>
+          <w:rStyle w:val="VerbatimChar"/>
+        </w:rPr>
+        <w:t>##   .. ..- attr(*, "dimnames")=List of 2</w:t>
+      </w:r>
+      <w:r>
+        <w:br/>
+      </w:r>
+      <w:r>
+        <w:rPr>
+          <w:rStyle w:val="VerbatimChar"/>
+        </w:rPr>
+        <w:t>##   .. ..- attr(*, "mcpar")= num [1:3] 1 1000 1</w:t>
+      </w:r>
+      <w:r>
+        <w:br/>
+      </w:r>
+      <w:r>
+        <w:rPr>
+          <w:rStyle w:val="VerbatimChar"/>
+        </w:rPr>
+        <w:t>##   ..$ chain2: 'mcmc' num [1:1000, 1:3] 1.072 0.906 0.953 0.809 0.904 ...</w:t>
+      </w:r>
+      <w:r>
+        <w:br/>
+      </w:r>
+      <w:r>
+        <w:rPr>
+          <w:rStyle w:val="VerbatimChar"/>
+        </w:rPr>
+        <w:t>##   .. ..- attr(*, "dimnames")=List of 2</w:t>
+      </w:r>
+      <w:r>
+        <w:br/>
+      </w:r>
+      <w:r>
+        <w:rPr>
+          <w:rStyle w:val="VerbatimChar"/>
+        </w:rPr>
+        <w:t>##   .. ..- attr(*, "mcpar")= num [1:3] 1 1000 1</w:t>
+      </w:r>
+      <w:r>
+        <w:br/>
+      </w:r>
+      <w:r>
+        <w:rPr>
+          <w:rStyle w:val="VerbatimChar"/>
+        </w:rPr>
+        <w:t>##   ..$ chain3: 'mcmc' num [1:1000, 1:3] 0.904 0.924 0.927 0.945 0.983 ...</w:t>
+      </w:r>
+      <w:r>
+        <w:br/>
+      </w:r>
+      <w:r>
+        <w:rPr>
+          <w:rStyle w:val="VerbatimChar"/>
+        </w:rPr>
+        <w:t>##   .. ..- attr(*, "dimnames")=List of 2</w:t>
+      </w:r>
+      <w:r>
+        <w:br/>
+      </w:r>
+      <w:r>
+        <w:rPr>
+          <w:rStyle w:val="VerbatimChar"/>
+        </w:rPr>
+        <w:t>##   .. ..- attr(*, "mcpar")= num [1:3] 1 1000 1</w:t>
+      </w:r>
+      <w:r>
+        <w:br/>
+      </w:r>
+      <w:r>
+        <w:rPr>
+          <w:rStyle w:val="VerbatimChar"/>
+        </w:rPr>
+        <w:t>##   ..$ chain4: 'mcmc' num [1:1000, 1:3] 0.979 0.91 0.839 0.993 0.911 ...</w:t>
+      </w:r>
+      <w:r>
+        <w:br/>
+      </w:r>
+      <w:r>
+        <w:rPr>
+          <w:rStyle w:val="VerbatimChar"/>
+        </w:rPr>
+        <w:t>##   .. ..- attr(*, "dimnames")=List of 2</w:t>
+      </w:r>
+      <w:r>
+        <w:br/>
+      </w:r>
+      <w:r>
+        <w:rPr>
+          <w:rStyle w:val="VerbatimChar"/>
+        </w:rPr>
+        <w:t>##   .. ..- attr(*, "mcpar")= num [1:3] 1 1000 1</w:t>
+      </w:r>
+      <w:r>
+        <w:br/>
+      </w:r>
+      <w:r>
+        <w:rPr>
+          <w:rStyle w:val="VerbatimChar"/>
+        </w:rPr>
+        <w:t>##   ..- attr(*, "class")= chr "mcmc.list"</w:t>
+      </w:r>
+      <w:r>
+        <w:br/>
+      </w:r>
+      <w:r>
+        <w:rPr>
+          <w:rStyle w:val="VerbatimChar"/>
+        </w:rPr>
+        <w:t>##  $ summary:List of 5</w:t>
+      </w:r>
+      <w:r>
+        <w:br/>
+      </w:r>
+      <w:r>
+        <w:rPr>
+          <w:rStyle w:val="VerbatimChar"/>
+        </w:rPr>
+        <w:lastRenderedPageBreak/>
+        <w:t>##   ..$ chain1    : num [1:3, 1:5] 0.934 1.176 0.811 0.933 1.177 ...</w:t>
+      </w:r>
+      <w:r>
+        <w:br/>
+      </w:r>
+      <w:r>
+        <w:rPr>
+          <w:rStyle w:val="VerbatimChar"/>
+        </w:rPr>
+        <w:t>##   .. ..- attr(*, "dimnames")=List of 2</w:t>
+      </w:r>
+      <w:r>
+        <w:br/>
+      </w:r>
+      <w:r>
+        <w:rPr>
+          <w:rStyle w:val="VerbatimChar"/>
+        </w:rPr>
+        <w:t>##   ..$ chain2    : num [1:3, 1:5] 0.933 1.173 0.81 0.933 1.171 ...</w:t>
+      </w:r>
+      <w:r>
+        <w:br/>
+      </w:r>
+      <w:r>
+        <w:rPr>
+          <w:rStyle w:val="VerbatimChar"/>
+        </w:rPr>
+        <w:t>##   .. ..- attr(*, "dimnames")=List of 2</w:t>
+      </w:r>
+      <w:r>
+        <w:br/>
+      </w:r>
+      <w:r>
+        <w:rPr>
+          <w:rStyle w:val="VerbatimChar"/>
+        </w:rPr>
+        <w:t>##   ..$ chain3    : num [1:3, 1:5] 0.931 1.166 0.819 0.934 1.167 ...</w:t>
+      </w:r>
+      <w:r>
+        <w:br/>
+      </w:r>
+      <w:r>
+        <w:rPr>
+          <w:rStyle w:val="VerbatimChar"/>
+        </w:rPr>
+        <w:t>##   .. ..- attr(*, "dimnames")=List of 2</w:t>
+      </w:r>
+      <w:r>
+        <w:br/>
+      </w:r>
+      <w:r>
+        <w:rPr>
+          <w:rStyle w:val="VerbatimChar"/>
+        </w:rPr>
+        <w:t>##   ..$ chain4    : num [1:3, 1:5] 0.932 1.17 0.828 0.934 1.169 ...</w:t>
+      </w:r>
+      <w:r>
+        <w:br/>
+      </w:r>
+      <w:r>
+        <w:rPr>
+          <w:rStyle w:val="VerbatimChar"/>
+        </w:rPr>
+        <w:t>##   .. ..- attr(*, "dimnames")=List of 2</w:t>
+      </w:r>
+      <w:r>
+        <w:br/>
+      </w:r>
+      <w:r>
+        <w:rPr>
+          <w:rStyle w:val="VerbatimChar"/>
+        </w:rPr>
+        <w:t>##   ..$ all.chains: num [1:3, 1:5] 0.933 1.171 0.817 0.933 1.171 ...</w:t>
+      </w:r>
+      <w:r>
+        <w:br/>
+      </w:r>
+      <w:r>
+        <w:rPr>
+          <w:rStyle w:val="VerbatimChar"/>
+        </w:rPr>
+        <w:t>##   .. ..- attr(*, "dimnames")=List of 2</w:t>
+      </w:r>
+    </w:p>
+    <w:p>
+      <w:pPr>
+        <w:pStyle w:val="FirstParagraph"/>
+      </w:pPr>
+      <w:r>
+        <w:t>This list has two main components. The first is named “</w:t>
+      </w:r>
+      <w:r>
+        <w:rPr>
+          <w:rStyle w:val="VerbatimChar"/>
+        </w:rPr>
+        <w:t>samples</w:t>
+      </w:r>
+      <w:r>
+        <w:t xml:space="preserve">”, and it has one item per chain we ran (4 chains, in our example). Each chain is a matrix with 1000 rows (one per MCMC iteration), and three columns (one each for </w:t>
+      </w:r>
+      <w:r>
+        <w:rPr>
+          <w:rStyle w:val="VerbatimChar"/>
+        </w:rPr>
+        <w:t>beta0_hat</w:t>
+      </w:r>
+      <w:r>
         <w:t xml:space="preserve">, </w:t>
       </w:r>
       <w:r>
         <w:rPr>
-          <w:rStyle w:val="CommentTok"/>
-        </w:rPr>
-        <w:t># for using coda packagge for plots</w:t>
-      </w:r>
-      <w:r>
-        <w:br/>
-      </w:r>
-      <w:r>
-        <w:rPr>
-          <w:rStyle w:val="NormalTok"/>
-        </w:rPr>
-        <w:t xml:space="preserve">    </w:t>
-      </w:r>
-      <w:r>
-        <w:rPr>
-          <w:rStyle w:val="AttributeTok"/>
-        </w:rPr>
-        <w:t>summary =</w:t>
-      </w:r>
-      <w:r>
-        <w:rPr>
-          <w:rStyle w:val="NormalTok"/>
-        </w:rPr>
-        <w:t xml:space="preserve"> </w:t>
-      </w:r>
-      <w:r>
-        <w:rPr>
-          <w:rStyle w:val="ConstantTok"/>
-        </w:rPr>
-        <w:t>TRUE</w:t>
-      </w:r>
-      <w:r>
-        <w:rPr>
-          <w:rStyle w:val="NormalTok"/>
-        </w:rPr>
-        <w:t xml:space="preserve">, </w:t>
-      </w:r>
-      <w:r>
-        <w:rPr>
-          <w:rStyle w:val="CommentTok"/>
-        </w:rPr>
-        <w:t># calculate summaries across chains</w:t>
-      </w:r>
-      <w:r>
-        <w:br/>
-      </w:r>
-      <w:r>
-        <w:rPr>
-          <w:rStyle w:val="NormalTok"/>
-        </w:rPr>
-        <w:t xml:space="preserve">    </w:t>
-      </w:r>
-      <w:r>
-        <w:rPr>
-          <w:rStyle w:val="AttributeTok"/>
-        </w:rPr>
-        <w:t>WAIC =</w:t>
-      </w:r>
-      <w:r>
-        <w:rPr>
-          <w:rStyle w:val="NormalTok"/>
-        </w:rPr>
-        <w:t xml:space="preserve"> </w:t>
-      </w:r>
-      <w:r>
-        <w:rPr>
-          <w:rStyle w:val="ConstantTok"/>
-        </w:rPr>
-        <w:t>FALSE</w:t>
-      </w:r>
-      <w:r>
-        <w:rPr>
-          <w:rStyle w:val="NormalTok"/>
-        </w:rPr>
-        <w:t xml:space="preserve">, </w:t>
-      </w:r>
-      <w:r>
-        <w:rPr>
-          <w:rStyle w:val="CommentTok"/>
-        </w:rPr>
-        <w:t># Watanabe's AIC... useful, but takes time</w:t>
-      </w:r>
-      <w:r>
-        <w:br/>
-      </w:r>
-      <w:r>
-        <w:rPr>
-          <w:rStyle w:val="NormalTok"/>
-        </w:rPr>
-        <w:t xml:space="preserve">    </w:t>
-      </w:r>
-      <w:r>
-        <w:rPr>
-          <w:rStyle w:val="AttributeTok"/>
-        </w:rPr>
-        <w:t>perChainWAIC =</w:t>
-      </w:r>
-      <w:r>
-        <w:rPr>
-          <w:rStyle w:val="NormalTok"/>
-        </w:rPr>
-        <w:t xml:space="preserve"> </w:t>
-      </w:r>
-      <w:r>
-        <w:rPr>
-          <w:rStyle w:val="ConstantTok"/>
-        </w:rPr>
-        <w:t>FALSE</w:t>
-      </w:r>
-      <w:r>
-        <w:br/>
-      </w:r>
-      <w:r>
-        <w:rPr>
-          <w:rStyle w:val="NormalTok"/>
-        </w:rPr>
-        <w:t>)</w:t>
+          <w:rStyle w:val="VerbatimChar"/>
+        </w:rPr>
+        <w:t>beta1_hat</w:t>
+      </w:r>
+      <w:r>
+        <w:t xml:space="preserve">, and </w:t>
+      </w:r>
+      <w:r>
+        <w:rPr>
+          <w:rStyle w:val="VerbatimChar"/>
+        </w:rPr>
+        <w:t>sigma_hat</w:t>
+      </w:r>
+      <w:r>
+        <w:t>).</w:t>
+      </w:r>
+    </w:p>
+    <w:p>
+      <w:pPr>
+        <w:pStyle w:val="BodyText"/>
+      </w:pPr>
+      <w:r>
+        <w:t xml:space="preserve">The second main component of the output is names </w:t>
+      </w:r>
+      <w:r>
+        <w:rPr>
+          <w:rStyle w:val="VerbatimChar"/>
+        </w:rPr>
+        <w:t>summary</w:t>
+      </w:r>
+      <w:r>
+        <w:t xml:space="preserve">, and it reports the mean, standard deviation, etc. for each of the coefficients for each chain, then for all chains together. This last summary is called </w:t>
+      </w:r>
+      <w:r>
+        <w:rPr>
+          <w:rStyle w:val="VerbatimChar"/>
+        </w:rPr>
+        <w:t>all.chains</w:t>
+      </w:r>
+      <w:r>
+        <w:t xml:space="preserve"> in the object. Let’s take a look.</w:t>
       </w:r>
     </w:p>
     <w:p>
@@ -4366,10 +4928,33 @@
       </w:pPr>
       <w:r>
         <w:rPr>
-          <w:rStyle w:val="VerbatimChar"/>
-        </w:rPr>
-        <w:lastRenderedPageBreak/>
-        <w:t>## running chain 1...</w:t>
+          <w:rStyle w:val="NormalTok"/>
+        </w:rPr>
+        <w:t>chains</w:t>
+      </w:r>
+      <w:r>
+        <w:rPr>
+          <w:rStyle w:val="SpecialCharTok"/>
+        </w:rPr>
+        <w:t>$</w:t>
+      </w:r>
+      <w:r>
+        <w:rPr>
+          <w:rStyle w:val="NormalTok"/>
+        </w:rPr>
+        <w:t>summary</w:t>
+      </w:r>
+      <w:r>
+        <w:rPr>
+          <w:rStyle w:val="SpecialCharTok"/>
+        </w:rPr>
+        <w:t>$</w:t>
+      </w:r>
+      <w:r>
+        <w:rPr>
+          <w:rStyle w:val="NormalTok"/>
+        </w:rPr>
+        <w:t>all.chains</w:t>
       </w:r>
     </w:p>
     <w:p>
@@ -4380,16 +4965,87 @@
         <w:rPr>
           <w:rStyle w:val="VerbatimChar"/>
         </w:rPr>
-        <w:t>## |-------------|-------------|-------------|-------------|</w:t>
-      </w:r>
-      <w:r>
-        <w:br/>
-      </w:r>
-      <w:r>
-        <w:rPr>
-          <w:rStyle w:val="VerbatimChar"/>
-        </w:rPr>
-        <w:t>## |-------------------------------------------------------|</w:t>
+        <w:t>##                Mean    Median    St.Dev. 95%CI_low</w:t>
+      </w:r>
+      <w:r>
+        <w:br/>
+      </w:r>
+      <w:r>
+        <w:rPr>
+          <w:rStyle w:val="VerbatimChar"/>
+        </w:rPr>
+        <w:t>## beta0_hat 0.9325919 0.9333230 0.08129415 0.7697575</w:t>
+      </w:r>
+      <w:r>
+        <w:br/>
+      </w:r>
+      <w:r>
+        <w:rPr>
+          <w:rStyle w:val="VerbatimChar"/>
+        </w:rPr>
+        <w:t>## beta1_hat 1.1713283 1.1712058 0.08213026 1.0133151</w:t>
+      </w:r>
+      <w:r>
+        <w:br/>
+      </w:r>
+      <w:r>
+        <w:rPr>
+          <w:rStyle w:val="VerbatimChar"/>
+        </w:rPr>
+        <w:t>## sigma_hat 0.8170044 0.8148096 0.05820479 0.7142227</w:t>
+      </w:r>
+      <w:r>
+        <w:br/>
+      </w:r>
+      <w:r>
+        <w:rPr>
+          <w:rStyle w:val="VerbatimChar"/>
+        </w:rPr>
+        <w:t>##           95%CI_upp</w:t>
+      </w:r>
+      <w:r>
+        <w:br/>
+      </w:r>
+      <w:r>
+        <w:rPr>
+          <w:rStyle w:val="VerbatimChar"/>
+        </w:rPr>
+        <w:t>## beta0_hat 1.0911092</w:t>
+      </w:r>
+      <w:r>
+        <w:br/>
+      </w:r>
+      <w:r>
+        <w:rPr>
+          <w:rStyle w:val="VerbatimChar"/>
+        </w:rPr>
+        <w:t>## beta1_hat 1.3307556</w:t>
+      </w:r>
+      <w:r>
+        <w:br/>
+      </w:r>
+      <w:r>
+        <w:rPr>
+          <w:rStyle w:val="VerbatimChar"/>
+        </w:rPr>
+        <w:t>## sigma_hat 0.9327966</w:t>
+      </w:r>
+    </w:p>
+    <w:p>
+      <w:pPr>
+        <w:pStyle w:val="FirstParagraph"/>
+      </w:pPr>
+      <w:r>
+        <w:t>These are our estimates for the parameters of interest. Usually, we use the “</w:t>
+      </w:r>
+      <w:r>
+        <w:rPr>
+          <w:rStyle w:val="VerbatimChar"/>
+        </w:rPr>
+        <w:t>Mean</w:t>
+      </w:r>
+      <w:r>
+        <w:t>” to report central tendency, and the lower and upper 95% confidene interval bounds to report uncertainty. How well did we do?</w:t>
       </w:r>
     </w:p>
     <w:p>
@@ -4398,9 +5054,9 @@
       </w:pPr>
       <w:r>
         <w:rPr>
-          <w:rStyle w:val="VerbatimChar"/>
-        </w:rPr>
-        <w:t>## running chain 2...</w:t>
+          <w:rStyle w:val="NormalTok"/>
+        </w:rPr>
+        <w:t>beta0</w:t>
       </w:r>
     </w:p>
     <w:p>
@@ -4411,16 +5067,7 @@
         <w:rPr>
           <w:rStyle w:val="VerbatimChar"/>
         </w:rPr>
-        <w:t>## |-------------|-------------|-------------|-------------|</w:t>
-      </w:r>
-      <w:r>
-        <w:br/>
-      </w:r>
-      <w:r>
-        <w:rPr>
-          <w:rStyle w:val="VerbatimChar"/>
-        </w:rPr>
-        <w:t>## |-------------------------------------------------------|</w:t>
+        <w:t>## [1] 1</w:t>
       </w:r>
     </w:p>
     <w:p>
@@ -4429,9 +5076,9 @@
       </w:pPr>
       <w:r>
         <w:rPr>
-          <w:rStyle w:val="VerbatimChar"/>
-        </w:rPr>
-        <w:t>## running chain 3...</w:t>
+          <w:rStyle w:val="NormalTok"/>
+        </w:rPr>
+        <w:t>beta1</w:t>
       </w:r>
     </w:p>
     <w:p>
@@ -4442,16 +5089,7 @@
         <w:rPr>
           <w:rStyle w:val="VerbatimChar"/>
         </w:rPr>
-        <w:t>## |-------------|-------------|-------------|-------------|</w:t>
-      </w:r>
-      <w:r>
-        <w:br/>
-      </w:r>
-      <w:r>
-        <w:rPr>
-          <w:rStyle w:val="VerbatimChar"/>
-        </w:rPr>
-        <w:t>## |-------------------------------------------------------|</w:t>
+        <w:t>## [1] 1.2</w:t>
       </w:r>
     </w:p>
     <w:p>
@@ -4460,9 +5098,9 @@
       </w:pPr>
       <w:r>
         <w:rPr>
-          <w:rStyle w:val="VerbatimChar"/>
-        </w:rPr>
-        <w:t>## running chain 4...</w:t>
+          <w:rStyle w:val="NormalTok"/>
+        </w:rPr>
+        <w:t>sigma</w:t>
       </w:r>
     </w:p>
     <w:p>
@@ -4473,16 +5111,7 @@
         <w:rPr>
           <w:rStyle w:val="VerbatimChar"/>
         </w:rPr>
-        <w:t>## |-------------|-------------|-------------|-------------|</w:t>
-      </w:r>
-      <w:r>
-        <w:br/>
-      </w:r>
-      <w:r>
-        <w:rPr>
-          <w:rStyle w:val="VerbatimChar"/>
-        </w:rPr>
-        <w:t>## |-------------------------------------------------------|</w:t>
+        <w:t>## [1] 0.8</w:t>
       </w:r>
     </w:p>
     <w:p>
@@ -4490,606 +5119,7 @@
         <w:pStyle w:val="FirstParagraph"/>
       </w:pPr>
       <w:r>
-        <w:t xml:space="preserve">What did we get? The output of </w:t>
-      </w:r>
-      <w:r>
-        <w:rPr>
-          <w:rStyle w:val="VerbatimChar"/>
-        </w:rPr>
-        <w:t>runMCMC()</w:t>
-      </w:r>
-      <w:r>
-        <w:t xml:space="preserve"> is a </w:t>
-      </w:r>
-      <w:r>
-        <w:rPr>
-          <w:rStyle w:val="VerbatimChar"/>
-        </w:rPr>
-        <w:t>list</w:t>
-      </w:r>
-      <w:r>
-        <w:t xml:space="preserve"> object. We can peer at this list using </w:t>
-      </w:r>
-      <w:r>
-        <w:rPr>
-          <w:rStyle w:val="VerbatimChar"/>
-        </w:rPr>
-        <w:t>str()</w:t>
-      </w:r>
-      <w:r>
-        <w:t>:</w:t>
-      </w:r>
-    </w:p>
-    <w:p>
-      <w:pPr>
-        <w:pStyle w:val="SourceCode"/>
-      </w:pPr>
-      <w:r>
-        <w:rPr>
-          <w:rStyle w:val="FunctionTok"/>
-        </w:rPr>
-        <w:t>str</w:t>
-      </w:r>
-      <w:r>
-        <w:rPr>
-          <w:rStyle w:val="NormalTok"/>
-        </w:rPr>
-        <w:t xml:space="preserve">(chains, </w:t>
-      </w:r>
-      <w:r>
-        <w:rPr>
-          <w:rStyle w:val="DecValTok"/>
-        </w:rPr>
-        <w:t>2</w:t>
-      </w:r>
-      <w:r>
-        <w:rPr>
-          <w:rStyle w:val="NormalTok"/>
-        </w:rPr>
-        <w:t>)</w:t>
-      </w:r>
-    </w:p>
-    <w:p>
-      <w:pPr>
-        <w:pStyle w:val="SourceCode"/>
-      </w:pPr>
-      <w:r>
-        <w:rPr>
-          <w:rStyle w:val="VerbatimChar"/>
-        </w:rPr>
-        <w:t>## List of 2</w:t>
-      </w:r>
-      <w:r>
-        <w:br/>
-      </w:r>
-      <w:r>
-        <w:rPr>
-          <w:rStyle w:val="VerbatimChar"/>
-        </w:rPr>
-        <w:t>##  $ samples:List of 4</w:t>
-      </w:r>
-      <w:r>
-        <w:br/>
-      </w:r>
-      <w:r>
-        <w:rPr>
-          <w:rStyle w:val="VerbatimChar"/>
-        </w:rPr>
-        <w:t>##   ..$ chain1: 'mcmc' num [1:1000, 1:3] 0.917 0.813 0.804 0.777 0.835 ...</w:t>
-      </w:r>
-      <w:r>
-        <w:br/>
-      </w:r>
-      <w:r>
-        <w:rPr>
-          <w:rStyle w:val="VerbatimChar"/>
-        </w:rPr>
-        <w:t>##   .. ..- attr(*, "dimnames")=List of 2</w:t>
-      </w:r>
-      <w:r>
-        <w:br/>
-      </w:r>
-      <w:r>
-        <w:rPr>
-          <w:rStyle w:val="VerbatimChar"/>
-        </w:rPr>
-        <w:t>##   .. ..- attr(*, "mcpar")= num [1:3] 1 1000 1</w:t>
-      </w:r>
-      <w:r>
-        <w:br/>
-      </w:r>
-      <w:r>
-        <w:rPr>
-          <w:rStyle w:val="VerbatimChar"/>
-        </w:rPr>
-        <w:t>##   ..$ chain2: 'mcmc' num [1:1000, 1:3] 0.943 0.858 0.783 1.074 0.825 ...</w:t>
-      </w:r>
-      <w:r>
-        <w:br/>
-      </w:r>
-      <w:r>
-        <w:rPr>
-          <w:rStyle w:val="VerbatimChar"/>
-        </w:rPr>
-        <w:t>##   .. ..- attr(*, "dimnames")=List of 2</w:t>
-      </w:r>
-      <w:r>
-        <w:br/>
-      </w:r>
-      <w:r>
-        <w:rPr>
-          <w:rStyle w:val="VerbatimChar"/>
-        </w:rPr>
-        <w:t>##   .. ..- attr(*, "mcpar")= num [1:3] 1 1000 1</w:t>
-      </w:r>
-      <w:r>
-        <w:br/>
-      </w:r>
-      <w:r>
-        <w:rPr>
-          <w:rStyle w:val="VerbatimChar"/>
-        </w:rPr>
-        <w:t>##   ..$ chain3: 'mcmc' num [1:1000, 1:3] 0.919 0.954 0.722 1.015 1.065 ...</w:t>
-      </w:r>
-      <w:r>
-        <w:br/>
-      </w:r>
-      <w:r>
-        <w:rPr>
-          <w:rStyle w:val="VerbatimChar"/>
-        </w:rPr>
-        <w:t>##   .. ..- attr(*, "dimnames")=List of 2</w:t>
-      </w:r>
-      <w:r>
-        <w:br/>
-      </w:r>
-      <w:r>
-        <w:rPr>
-          <w:rStyle w:val="VerbatimChar"/>
-        </w:rPr>
-        <w:t>##   .. ..- attr(*, "mcpar")= num [1:3] 1 1000 1</w:t>
-      </w:r>
-      <w:r>
-        <w:br/>
-      </w:r>
-      <w:r>
-        <w:rPr>
-          <w:rStyle w:val="VerbatimChar"/>
-        </w:rPr>
-        <w:t>##   ..$ chain4: 'mcmc' num [1:1000, 1:3] 0.801 0.965 0.782 0.803 1.004 ...</w:t>
-      </w:r>
-      <w:r>
-        <w:br/>
-      </w:r>
-      <w:r>
-        <w:rPr>
-          <w:rStyle w:val="VerbatimChar"/>
-        </w:rPr>
-        <w:t>##   .. ..- attr(*, "dimnames")=List of 2</w:t>
-      </w:r>
-      <w:r>
-        <w:br/>
-      </w:r>
-      <w:r>
-        <w:rPr>
-          <w:rStyle w:val="VerbatimChar"/>
-        </w:rPr>
-        <w:t>##   .. ..- attr(*, "mcpar")= num [1:3] 1 1000 1</w:t>
-      </w:r>
-      <w:r>
-        <w:br/>
-      </w:r>
-      <w:r>
-        <w:rPr>
-          <w:rStyle w:val="VerbatimChar"/>
-        </w:rPr>
-        <w:t>##   ..- attr(*, "class")= chr "mcmc.list"</w:t>
-      </w:r>
-      <w:r>
-        <w:br/>
-      </w:r>
-      <w:r>
-        <w:rPr>
-          <w:rStyle w:val="VerbatimChar"/>
-        </w:rPr>
-        <w:t>##  $ summary:List of 5</w:t>
-      </w:r>
-      <w:r>
-        <w:br/>
-      </w:r>
-      <w:r>
-        <w:rPr>
-          <w:rStyle w:val="VerbatimChar"/>
-        </w:rPr>
-        <w:t>##   ..$ chain1    : num [1:3, 1:5] 0.884 1.266 1.612 0.885 1.266 ...</w:t>
-      </w:r>
-      <w:r>
-        <w:br/>
-      </w:r>
-      <w:r>
-        <w:rPr>
-          <w:rStyle w:val="VerbatimChar"/>
-        </w:rPr>
-        <w:t>##   .. ..- attr(*, "dimnames")=List of 2</w:t>
-      </w:r>
-      <w:r>
-        <w:br/>
-      </w:r>
-      <w:r>
-        <w:rPr>
-          <w:rStyle w:val="VerbatimChar"/>
-        </w:rPr>
-        <w:t>##   ..$ chain2    : num [1:3, 1:5] 0.887 1.265 1.612 0.887 1.266 ...</w:t>
-      </w:r>
-      <w:r>
-        <w:br/>
-      </w:r>
-      <w:r>
-        <w:rPr>
-          <w:rStyle w:val="VerbatimChar"/>
-        </w:rPr>
-        <w:t>##   .. ..- attr(*, "dimnames")=List of 2</w:t>
-      </w:r>
-      <w:r>
-        <w:br/>
-      </w:r>
-      <w:r>
-        <w:rPr>
-          <w:rStyle w:val="VerbatimChar"/>
-        </w:rPr>
-        <w:t>##   ..$ chain3    : num [1:3, 1:5] 0.887 1.265 1.603 0.886 1.263 ...</w:t>
-      </w:r>
-      <w:r>
-        <w:br/>
-      </w:r>
-      <w:r>
-        <w:rPr>
-          <w:rStyle w:val="VerbatimChar"/>
-        </w:rPr>
-        <w:t>##   .. ..- attr(*, "dimnames")=List of 2</w:t>
-      </w:r>
-      <w:r>
-        <w:br/>
-      </w:r>
-      <w:r>
-        <w:rPr>
-          <w:rStyle w:val="VerbatimChar"/>
-        </w:rPr>
-        <w:t>##   ..$ chain4    : num [1:3, 1:5] 0.888 1.262 1.599 0.888 1.264 ...</w:t>
-      </w:r>
-      <w:r>
-        <w:br/>
-      </w:r>
-      <w:r>
-        <w:rPr>
-          <w:rStyle w:val="VerbatimChar"/>
-        </w:rPr>
-        <w:t>##   .. ..- attr(*, "dimnames")=List of 2</w:t>
-      </w:r>
-      <w:r>
-        <w:br/>
-      </w:r>
-      <w:r>
-        <w:rPr>
-          <w:rStyle w:val="VerbatimChar"/>
-        </w:rPr>
-        <w:t>##   ..$ all.chains: num [1:3, 1:5] 0.887 1.265 1.607 0.887 1.265 ...</w:t>
-      </w:r>
-      <w:r>
-        <w:br/>
-      </w:r>
-      <w:r>
-        <w:rPr>
-          <w:rStyle w:val="VerbatimChar"/>
-        </w:rPr>
-        <w:t>##   .. ..- attr(*, "dimnames")=List of 2</w:t>
-      </w:r>
-    </w:p>
-    <w:p>
-      <w:pPr>
-        <w:pStyle w:val="FirstParagraph"/>
-      </w:pPr>
-      <w:r>
-        <w:lastRenderedPageBreak/>
-        <w:t>This list has two main components. The first is named “</w:t>
-      </w:r>
-      <w:r>
-        <w:rPr>
-          <w:rStyle w:val="VerbatimChar"/>
-        </w:rPr>
-        <w:t>samples</w:t>
-      </w:r>
-      <w:r>
-        <w:t xml:space="preserve">”, and it has one item per chain we ran (4 chains, in our example). Each chain is a matrix with 1000 rows (one per MCMC iteration), and three columns (one each for </w:t>
-      </w:r>
-      <w:r>
-        <w:rPr>
-          <w:rStyle w:val="VerbatimChar"/>
-        </w:rPr>
-        <w:t>beta0_hat</w:t>
-      </w:r>
-      <w:r>
-        <w:t xml:space="preserve">, </w:t>
-      </w:r>
-      <w:r>
-        <w:rPr>
-          <w:rStyle w:val="VerbatimChar"/>
-        </w:rPr>
-        <w:t>beta1_hat</w:t>
-      </w:r>
-      <w:r>
-        <w:t xml:space="preserve">, and </w:t>
-      </w:r>
-      <w:r>
-        <w:rPr>
-          <w:rStyle w:val="VerbatimChar"/>
-        </w:rPr>
-        <w:t>sigma_hat</w:t>
-      </w:r>
-      <w:r>
-        <w:t>).</w:t>
-      </w:r>
-    </w:p>
-    <w:p>
-      <w:pPr>
-        <w:pStyle w:val="BodyText"/>
-      </w:pPr>
-      <w:r>
-        <w:t xml:space="preserve">The second main component of the output is names </w:t>
-      </w:r>
-      <w:r>
-        <w:rPr>
-          <w:rStyle w:val="VerbatimChar"/>
-        </w:rPr>
-        <w:t>summary</w:t>
-      </w:r>
-      <w:r>
-        <w:t xml:space="preserve">, and it reports the mean, standard deviation, etc. for each of the coefficients for each chain, then for all chains together. This last summary is called </w:t>
-      </w:r>
-      <w:r>
-        <w:rPr>
-          <w:rStyle w:val="VerbatimChar"/>
-        </w:rPr>
-        <w:t>all.chains</w:t>
-      </w:r>
-      <w:r>
-        <w:t xml:space="preserve"> in the object. Let’s take a look.</w:t>
-      </w:r>
-    </w:p>
-    <w:p>
-      <w:pPr>
-        <w:pStyle w:val="SourceCode"/>
-      </w:pPr>
-      <w:r>
-        <w:rPr>
-          <w:rStyle w:val="NormalTok"/>
-        </w:rPr>
-        <w:t>chains</w:t>
-      </w:r>
-      <w:r>
-        <w:rPr>
-          <w:rStyle w:val="SpecialCharTok"/>
-        </w:rPr>
-        <w:t>$</w:t>
-      </w:r>
-      <w:r>
-        <w:rPr>
-          <w:rStyle w:val="NormalTok"/>
-        </w:rPr>
-        <w:t>summary</w:t>
-      </w:r>
-      <w:r>
-        <w:rPr>
-          <w:rStyle w:val="SpecialCharTok"/>
-        </w:rPr>
-        <w:t>$</w:t>
-      </w:r>
-      <w:r>
-        <w:rPr>
-          <w:rStyle w:val="NormalTok"/>
-        </w:rPr>
-        <w:t>all.chains</w:t>
-      </w:r>
-    </w:p>
-    <w:p>
-      <w:pPr>
-        <w:pStyle w:val="SourceCode"/>
-      </w:pPr>
-      <w:r>
-        <w:rPr>
-          <w:rStyle w:val="VerbatimChar"/>
-        </w:rPr>
-        <w:t>##                Mean    Median    St.Dev. 95%CI_low</w:t>
-      </w:r>
-      <w:r>
-        <w:br/>
-      </w:r>
-      <w:r>
-        <w:rPr>
-          <w:rStyle w:val="VerbatimChar"/>
-        </w:rPr>
-        <w:t>## beta0_hat 0.8865714 0.8866579 0.07931068 0.7344386</w:t>
-      </w:r>
-      <w:r>
-        <w:br/>
-      </w:r>
-      <w:r>
-        <w:rPr>
-          <w:rStyle w:val="VerbatimChar"/>
-        </w:rPr>
-        <w:t>## beta1_hat 1.2646672 1.2646619 0.08079357 1.1052020</w:t>
-      </w:r>
-      <w:r>
-        <w:br/>
-      </w:r>
-      <w:r>
-        <w:rPr>
-          <w:rStyle w:val="VerbatimChar"/>
-        </w:rPr>
-        <w:t>## sigma_hat 1.6065936 1.5833868 0.23342982 1.2028887</w:t>
-      </w:r>
-      <w:r>
-        <w:br/>
-      </w:r>
-      <w:r>
-        <w:rPr>
-          <w:rStyle w:val="VerbatimChar"/>
-        </w:rPr>
-        <w:t>##           95%CI_upp</w:t>
-      </w:r>
-      <w:r>
-        <w:br/>
-      </w:r>
-      <w:r>
-        <w:rPr>
-          <w:rStyle w:val="VerbatimChar"/>
-        </w:rPr>
-        <w:t>## beta0_hat  1.042856</w:t>
-      </w:r>
-      <w:r>
-        <w:br/>
-      </w:r>
-      <w:r>
-        <w:rPr>
-          <w:rStyle w:val="VerbatimChar"/>
-        </w:rPr>
-        <w:t>## beta1_hat  1.423001</w:t>
-      </w:r>
-      <w:r>
-        <w:br/>
-      </w:r>
-      <w:r>
-        <w:rPr>
-          <w:rStyle w:val="VerbatimChar"/>
-        </w:rPr>
-        <w:t>## sigma_hat  2.114904</w:t>
-      </w:r>
-    </w:p>
-    <w:p>
-      <w:pPr>
-        <w:pStyle w:val="FirstParagraph"/>
-      </w:pPr>
-      <w:r>
-        <w:t>These are our estimates for the parameters of interest. Usually, we use the “</w:t>
-      </w:r>
-      <w:r>
-        <w:rPr>
-          <w:rStyle w:val="VerbatimChar"/>
-        </w:rPr>
-        <w:t>Mean</w:t>
-      </w:r>
-      <w:r>
-        <w:t>” to report central tendency, and the lower and upper 95% confidene interval bounds to report uncertainty. How well did we do?</w:t>
-      </w:r>
-    </w:p>
-    <w:p>
-      <w:pPr>
-        <w:pStyle w:val="SourceCode"/>
-      </w:pPr>
-      <w:r>
-        <w:rPr>
-          <w:rStyle w:val="NormalTok"/>
-        </w:rPr>
-        <w:t>beta0</w:t>
-      </w:r>
-    </w:p>
-    <w:p>
-      <w:pPr>
-        <w:pStyle w:val="SourceCode"/>
-      </w:pPr>
-      <w:r>
-        <w:rPr>
-          <w:rStyle w:val="VerbatimChar"/>
-        </w:rPr>
-        <w:t>## [1] 1</w:t>
-      </w:r>
-    </w:p>
-    <w:p>
-      <w:pPr>
-        <w:pStyle w:val="SourceCode"/>
-      </w:pPr>
-      <w:r>
-        <w:rPr>
-          <w:rStyle w:val="NormalTok"/>
-        </w:rPr>
-        <w:t>beta1</w:t>
-      </w:r>
-    </w:p>
-    <w:p>
-      <w:pPr>
-        <w:pStyle w:val="SourceCode"/>
-      </w:pPr>
-      <w:r>
-        <w:rPr>
-          <w:rStyle w:val="VerbatimChar"/>
-        </w:rPr>
-        <w:t>## [1] 1.2</w:t>
-      </w:r>
-    </w:p>
-    <w:p>
-      <w:pPr>
-        <w:pStyle w:val="SourceCode"/>
-      </w:pPr>
-      <w:r>
-        <w:rPr>
-          <w:rStyle w:val="NormalTok"/>
-        </w:rPr>
-        <w:t>sigma</w:t>
-      </w:r>
-    </w:p>
-    <w:p>
-      <w:pPr>
-        <w:pStyle w:val="SourceCode"/>
-      </w:pPr>
-      <w:r>
-        <w:rPr>
-          <w:rStyle w:val="VerbatimChar"/>
-        </w:rPr>
-        <w:t>## [1] 0.8</w:t>
-      </w:r>
-    </w:p>
-    <w:p>
-      <w:pPr>
-        <w:pStyle w:val="FirstParagraph"/>
-      </w:pPr>
-      <w:r>
-        <w:t xml:space="preserve">When I ran my model, I got good estimates of </w:t>
-      </w:r>
-      <w:r>
-        <w:rPr>
-          <w:rStyle w:val="VerbatimChar"/>
-        </w:rPr>
-        <w:t>beta0</w:t>
-      </w:r>
-      <w:r>
-        <w:t xml:space="preserve"> and </w:t>
-      </w:r>
-      <w:r>
-        <w:rPr>
-          <w:rStyle w:val="VerbatimChar"/>
-        </w:rPr>
-        <w:t>beta1</w:t>
-      </w:r>
-      <w:r>
-        <w:t xml:space="preserve">, but the real value of </w:t>
-      </w:r>
-      <w:r>
-        <w:rPr>
-          <w:rStyle w:val="VerbatimChar"/>
-        </w:rPr>
-        <w:t>sigma</w:t>
-      </w:r>
-      <w:r>
-        <w:t xml:space="preserve">, 0.8, was outside the estimated 95% CI. I could improve this by, for example, increasing the number of MCMC iterations, using a different prior for </w:t>
-      </w:r>
-      <w:r>
-        <w:rPr>
-          <w:rStyle w:val="VerbatimChar"/>
-        </w:rPr>
-        <w:t>sigma_hat</w:t>
-      </w:r>
-      <w:r>
-        <w:t>, or changing the sampler.</w:t>
+        <w:t>You will get slightly different estimates because of the random nature of MCMC.</w:t>
       </w:r>
     </w:p>
     <w:p>
@@ -5099,6 +5129,7 @@
       <w:bookmarkStart w:id="10" w:name="model-diagnostics"/>
       <w:bookmarkEnd w:id="9"/>
       <w:r>
+        <w:lastRenderedPageBreak/>
         <w:t>Model diagnostics</w:t>
       </w:r>
     </w:p>
@@ -5156,11 +5187,7 @@
         <w:pStyle w:val="FirstParagraph"/>
       </w:pPr>
       <w:r>
-        <w:t xml:space="preserve">Before we look at the parameter estimates, we should see how well the MCMC sampler actually sampled the available parameter space and if it tended to converge between and within the 4 chains. Chains should “mix” well, meaning they should sample the same portions of parameter space. To assess that, we use “trace” plots, which graph the </w:t>
-      </w:r>
-      <w:r>
-        <w:lastRenderedPageBreak/>
-        <w:t>estimated value of each coefficient for each MCMC iteration. What we want to see is what’s been described as “grass, as seen from a bug’s perspective”.</w:t>
+        <w:t>Before we look at the parameter estimates, we should see how well the MCMC sampler actually sampled the available parameter space and if it tended to converge between and within the 4 chains. Chains should “mix” well, meaning they should sample the same portions of parameter space. To assess that, we use “trace” plots, which graph the estimated value of each coefficient for each MCMC iteration. What we want to see is what’s been described as “grass, as seen from a bug’s perspective”.</w:t>
       </w:r>
     </w:p>
     <w:p>
@@ -5201,7 +5228,7 @@
           <w:noProof/>
         </w:rPr>
         <w:drawing>
-          <wp:inline distT="0" distB="0" distL="0" distR="0" wp14:anchorId="373F1986" wp14:editId="0AC2FD87">
+          <wp:inline distT="0" distB="0" distL="0" distR="0" wp14:anchorId="03290287" wp14:editId="5752A512">
             <wp:extent cx="5334000" cy="2844799"/>
             <wp:effectExtent l="0" t="0" r="0" b="0"/>
             <wp:docPr id="36" name="Picture"/>
@@ -5266,13 +5293,7 @@
         <w:t>beta</w:t>
       </w:r>
       <w:r>
-        <w:t xml:space="preserve">s. Peering at it, you can see that the chains </w:t>
-      </w:r>
-      <w:r>
-        <w:t>look less “grassy”</w:t>
-      </w:r>
-      <w:r>
-        <w:t>. This indicates that the coefficient estimates in each chain are highly correlated with values immediately preceeding them. The chain is mixing more slowly as a result. The problem with this is that the chain can linger is a particular part of parameter space for too long of a time, providing biased estimates of parameters.</w:t>
+        <w:t>s. Peering at it, you can see that the chains mix a bit more slowly. This indicates that the coefficient estimates in each chain are highly correlated with values immediately preceding them. The chain is mixing more slowly as a result. The problem with this is that the chain can linger is a particular part of parameter space for too long of a time, providing biased estimates of parameters.</w:t>
       </w:r>
     </w:p>
     <w:p>
@@ -5349,7 +5370,7 @@
         </w:rPr>
         <w:lastRenderedPageBreak/>
         <w:drawing>
-          <wp:inline distT="0" distB="0" distL="0" distR="0" wp14:anchorId="7584E155" wp14:editId="05C56A0D">
+          <wp:inline distT="0" distB="0" distL="0" distR="0" wp14:anchorId="18938DF1" wp14:editId="6FB91E54">
             <wp:extent cx="5334000" cy="2844799"/>
             <wp:effectExtent l="0" t="0" r="0" b="0"/>
             <wp:docPr id="39" name="Picture"/>
@@ -5414,7 +5435,16 @@
         <w:t>beta</w:t>
       </w:r>
       <w:r>
-        <w:t>s. The same holds for the other chains (not shown–but you can show yourself!).</w:t>
+        <w:t xml:space="preserve">s. The same holds for the other chains (not shown–but you can show yourself!). In this case, the </w:t>
+      </w:r>
+      <w:r>
+        <w:rPr>
+          <w:rStyle w:val="VerbatimChar"/>
+        </w:rPr>
+        <w:t>sigma_hat</w:t>
+      </w:r>
+      <w:r>
+        <w:t xml:space="preserve"> chains are mixing slower, but they are still mixing well enough for a good estimate given how many samples we’re taking (1000 iterations).</w:t>
       </w:r>
     </w:p>
     <w:p>
@@ -5564,16 +5594,16 @@
         <w:rPr>
           <w:rStyle w:val="VerbatimChar"/>
         </w:rPr>
-        <w:t>## beta1_hat       1.00       1.00</w:t>
-      </w:r>
-      <w:r>
-        <w:br/>
-      </w:r>
-      <w:r>
-        <w:rPr>
-          <w:rStyle w:val="VerbatimChar"/>
-        </w:rPr>
-        <w:t>## sigma_hat       1.01       1.02</w:t>
+        <w:t>## beta1_hat       1.00       1.01</w:t>
+      </w:r>
+      <w:r>
+        <w:br/>
+      </w:r>
+      <w:r>
+        <w:rPr>
+          <w:rStyle w:val="VerbatimChar"/>
+        </w:rPr>
+        <w:t>## sigma_hat       1.02       1.05</w:t>
       </w:r>
       <w:r>
         <w:br/>
@@ -5639,7 +5669,16 @@
         </m:acc>
       </m:oMath>
       <w:r>
-        <w:t xml:space="preserve"> values are all very close to 1, suggesting that the chains mixed well. This is a little surprising given what we’ve seen, but it underscores the fact that relying on just one diagnostic metric may be unreliable. Part of the “problem” is that </w:t>
+        <w:t xml:space="preserve"> values are all very close to 1, suggesting that the chains mixed well. This may be a little surprising given what we’ve seen, but it suggests that the </w:t>
+      </w:r>
+      <w:r>
+        <w:rPr>
+          <w:rStyle w:val="VerbatimChar"/>
+        </w:rPr>
+        <w:t>sigma_hat</w:t>
+      </w:r>
+      <w:r>
+        <w:t xml:space="preserve"> chains were still mixing adequately. </w:t>
       </w:r>
       <m:oMath>
         <m:acc>
@@ -5661,29 +5700,7 @@
         </m:acc>
       </m:oMath>
       <w:r>
-        <w:t xml:space="preserve"> measures how far apart the chains started from where they ended up. We started with the same initialization values for each chain, and they were not too far from their end values, so the </w:t>
-      </w:r>
-      <m:oMath>
-        <m:acc>
-          <m:accPr>
-            <m:ctrlPr>
-              <w:rPr>
-                <w:rFonts w:ascii="Cambria Math" w:hAnsi="Cambria Math"/>
-              </w:rPr>
-            </m:ctrlPr>
-          </m:accPr>
-          <m:e>
-            <m:r>
-              <w:rPr>
-                <w:rFonts w:ascii="Cambria Math" w:hAnsi="Cambria Math"/>
-              </w:rPr>
-              <m:t>R</m:t>
-            </m:r>
-          </m:e>
-        </m:acc>
-      </m:oMath>
-      <w:r>
-        <w:t xml:space="preserve"> statistic was “doomed” to be close to 1.</w:t>
+        <w:t xml:space="preserve"> measures how far apart the chains started from where they ended up.</w:t>
       </w:r>
     </w:p>
     <w:p>
@@ -5692,7 +5709,79 @@
       </w:pPr>
       <w:r>
         <w:lastRenderedPageBreak/>
-        <w:t>So, in retrospect, we should have chosen different initialization values for each chain. However, I’d advise against selecting widly different (implausible) values… it can cause chains to “run off” from the pack, leaving your model even more unstable. This would be evident if one of the chains in the traceplot wandered off on its own.</w:t>
+        <w:t>Each chain should provide an independent estimate of coefficients. If you see that a chain has a wildly different density, there may be something amiss. You can often fix this by:</w:t>
+      </w:r>
+    </w:p>
+    <w:p>
+      <w:pPr>
+        <w:numPr>
+          <w:ilvl w:val="0"/>
+          <w:numId w:val="4"/>
+        </w:numPr>
+      </w:pPr>
+      <w:r>
+        <w:t>Running the model again (it’s stochastic, after all!);</w:t>
+      </w:r>
+    </w:p>
+    <w:p>
+      <w:pPr>
+        <w:numPr>
+          <w:ilvl w:val="0"/>
+          <w:numId w:val="4"/>
+        </w:numPr>
+      </w:pPr>
+      <w:r>
+        <w:t>Using different initialization values;</w:t>
+      </w:r>
+    </w:p>
+    <w:p>
+      <w:pPr>
+        <w:numPr>
+          <w:ilvl w:val="0"/>
+          <w:numId w:val="4"/>
+        </w:numPr>
+      </w:pPr>
+      <w:r>
+        <w:t xml:space="preserve">Changing the samplers (using the </w:t>
+      </w:r>
+      <w:r>
+        <w:rPr>
+          <w:rStyle w:val="VerbatimChar"/>
+        </w:rPr>
+        <w:t>configureMCMC()</w:t>
+      </w:r>
+      <w:r>
+        <w:t xml:space="preserve"> function, above);</w:t>
+      </w:r>
+    </w:p>
+    <w:p>
+      <w:pPr>
+        <w:numPr>
+          <w:ilvl w:val="0"/>
+          <w:numId w:val="4"/>
+        </w:numPr>
+      </w:pPr>
+      <w:r>
+        <w:t>Running the model for more iterations (plus maybe changing the thinning rate so you don’t fill up on memory); and/or</w:t>
+      </w:r>
+    </w:p>
+    <w:p>
+      <w:pPr>
+        <w:numPr>
+          <w:ilvl w:val="0"/>
+          <w:numId w:val="4"/>
+        </w:numPr>
+      </w:pPr>
+      <w:r>
+        <w:t>Changing the underlying model components (e.g., different distributions, especially favoring those that use conjugacy; use less-vague priors).</w:t>
+      </w:r>
+    </w:p>
+    <w:p>
+      <w:pPr>
+        <w:pStyle w:val="FirstParagraph"/>
+      </w:pPr>
+      <w:r>
+        <w:t>Note that in the limit of infinite samples, every MCMC chain should gravitate to the “true” posterior distribution (fix #1, above), and that some of the other fixes may actually make the run slower… so brute force may be in order. This means you may need to run your model for a few days/weeks.</w:t>
       </w:r>
     </w:p>
     <w:p>
@@ -5700,15 +5789,7 @@
         <w:pStyle w:val="BodyText"/>
       </w:pPr>
       <w:r>
-        <w:t>Each chain should provide an independent estimate of coefficients. If you see that a chain has a wildly different density, there may be something amiss. You can often fix this by running the model again (it’s stochastic, after all!), using different initialization values, or running it for more iterations. If failure to mix is persistent, you may have a dimensionality/identifability issue and so need to reformulate your model (i.e., maybe use fewer coefficients or reduce correlation between predictors).</w:t>
-      </w:r>
-    </w:p>
-    <w:p>
-      <w:pPr>
-        <w:pStyle w:val="BodyText"/>
-      </w:pPr>
-      <w:r>
-        <w:t>Back in reality, we would probably want to run our model again for more iterations to stabilize parameter estimates. But we’ll continue with this model for expediency.</w:t>
+        <w:t>If failure to mix is persistent, you may have a dimensionality/identifability issue and so need to reformulate your model (i.e., maybe use fewer coefficients or reduce correlation between predictors).</w:t>
       </w:r>
     </w:p>
     <w:p>
@@ -5776,7 +5857,7 @@
           <w:noProof/>
         </w:rPr>
         <w:drawing>
-          <wp:inline distT="0" distB="0" distL="0" distR="0" wp14:anchorId="0182250E" wp14:editId="78D443A1">
+          <wp:inline distT="0" distB="0" distL="0" distR="0" wp14:anchorId="2BCD7D2B" wp14:editId="0547AFD2">
             <wp:extent cx="5334000" cy="2844799"/>
             <wp:effectExtent l="0" t="0" r="0" b="0"/>
             <wp:docPr id="43" name="Picture"/>
@@ -5866,7 +5947,7 @@
         </w:rPr>
         <w:lastRenderedPageBreak/>
         <w:drawing>
-          <wp:inline distT="0" distB="0" distL="0" distR="0" wp14:anchorId="02336484" wp14:editId="08A3BFB3">
+          <wp:inline distT="0" distB="0" distL="0" distR="0" wp14:anchorId="2A30AC8F" wp14:editId="2858B64E">
             <wp:extent cx="5334000" cy="2844799"/>
             <wp:effectExtent l="0" t="0" r="0" b="0"/>
             <wp:docPr id="46" name="Picture"/>
@@ -6023,7 +6104,7 @@
           <w:noProof/>
         </w:rPr>
         <w:drawing>
-          <wp:inline distT="0" distB="0" distL="0" distR="0" wp14:anchorId="0CFDDBCC" wp14:editId="01E5DA33">
+          <wp:inline distT="0" distB="0" distL="0" distR="0" wp14:anchorId="6E568555" wp14:editId="0845F429">
             <wp:extent cx="5334000" cy="2844799"/>
             <wp:effectExtent l="0" t="0" r="0" b="0"/>
             <wp:docPr id="49" name="Picture"/>
@@ -6070,34 +6151,10 @@
         <w:pStyle w:val="BodyText"/>
       </w:pPr>
       <w:r>
-        <w:t xml:space="preserve">Here, thick part of each line represents the inner 50%CI, and the thin part the inner 90% CI. Circles represent the mean across the posterior. You can see In my case, we’re OK at estimating </w:t>
-      </w:r>
-      <w:r>
-        <w:rPr>
-          <w:rStyle w:val="VerbatimChar"/>
-        </w:rPr>
-        <w:t>beta0</w:t>
-      </w:r>
-      <w:r>
-        <w:t xml:space="preserve">, very good at estimating </w:t>
-      </w:r>
-      <w:r>
-        <w:rPr>
-          <w:rStyle w:val="VerbatimChar"/>
-        </w:rPr>
-        <w:t>beta1</w:t>
-      </w:r>
-      <w:r>
-        <w:t xml:space="preserve">, and poor at </w:t>
-      </w:r>
-      <w:r>
-        <w:rPr>
-          <w:rStyle w:val="VerbatimChar"/>
-        </w:rPr>
-        <w:t>sigma</w:t>
-      </w:r>
-      <w:r>
-        <w:t>.</w:t>
+        <w:t>Here, thick part of each line represents the inner 50%CI, and the thin part the inner 90% CI. Circles represent the mean across the posterior.</w:t>
+      </w:r>
+      <w:r>
+        <w:t xml:space="preserve"> Our estimates are not exactly spot-on… but recall that we used a random number generator to create the data, and so the real values of the coefficients are not exactly what we set them to be.</w:t>
       </w:r>
     </w:p>
     <w:p>
@@ -6105,7 +6162,7 @@
         <w:pStyle w:val="BodyText"/>
       </w:pPr>
       <w:r>
-        <w:t>Finally, we can efficiently exmaine trace plots and posterior densities using “combo” plots:</w:t>
+        <w:t>Finally, we can efficiently examine trace plots and posterior densities using “combo” plots:</w:t>
       </w:r>
     </w:p>
     <w:p>
@@ -6147,7 +6204,7 @@
         </w:rPr>
         <w:lastRenderedPageBreak/>
         <w:drawing>
-          <wp:inline distT="0" distB="0" distL="0" distR="0" wp14:anchorId="69F08A7B" wp14:editId="4BFD6D36">
+          <wp:inline distT="0" distB="0" distL="0" distR="0" wp14:anchorId="7EB47A1E" wp14:editId="6CBDDE10">
             <wp:extent cx="5334000" cy="2844799"/>
             <wp:effectExtent l="0" t="0" r="0" b="0"/>
             <wp:docPr id="52" name="Picture"/>
@@ -6294,7 +6351,7 @@
         <w:rPr>
           <w:rStyle w:val="VerbatimChar"/>
         </w:rPr>
-        <w:t>##   0.8850482   1.2640721</w:t>
+        <w:t>##   0.9302629   1.1731406</w:t>
       </w:r>
     </w:p>
     <w:p>
@@ -6322,7 +6379,7 @@
         <w:rPr>
           <w:rStyle w:val="VerbatimChar"/>
         </w:rPr>
-        <w:t>## [1] 0.7958337</w:t>
+        <w:t>## [1] 0.8064805</w:t>
       </w:r>
     </w:p>
     <w:p>
@@ -6339,7 +6396,7 @@
         <w:t>beta</w:t>
       </w:r>
       <w:r>
-        <w:t xml:space="preserve">s are nearly the same, and that it got </w:t>
+        <w:t xml:space="preserve">s and </w:t>
       </w:r>
       <w:r>
         <w:rPr>
@@ -6348,7 +6405,7 @@
         <w:t>sigma</w:t>
       </w:r>
       <w:r>
-        <w:t xml:space="preserve"> correct! It also finishes faster. Later, we will see how Bayesian models can be better than “standard” frequentist models when data and models are complex. However, please keep in mind that life is too short to always be Bayesian.</w:t>
+        <w:t xml:space="preserve"> are nearly the same! It also finishes faster. Later, we will see how Bayesian models can be better than “standard” frequentist models when data and models are complex. However, please keep in mind that life is too short to always be Bayesian.</w:t>
       </w:r>
     </w:p>
     <w:p>
@@ -6424,7 +6481,7 @@
   <w:abstractNum w:abstractNumId="0" w15:restartNumberingAfterBreak="0">
     <w:nsid w:val="0000A990"/>
     <w:multiLevelType w:val="multilevel"/>
-    <w:tmpl w:val="EB467C68"/>
+    <w:tmpl w:val="68A6326A"/>
     <w:lvl w:ilvl="0">
       <w:numFmt w:val="bullet"/>
       <w:lvlText w:val=" "/>
@@ -6501,7 +6558,7 @@
   <w:abstractNum w:abstractNumId="1" w15:restartNumberingAfterBreak="0">
     <w:nsid w:val="0000A991"/>
     <w:multiLevelType w:val="multilevel"/>
-    <w:tmpl w:val="0604184A"/>
+    <w:tmpl w:val="2DE8A138"/>
     <w:lvl w:ilvl="0">
       <w:numFmt w:val="bullet"/>
       <w:lvlText w:val="•"/>
@@ -6575,13 +6632,16 @@
       </w:pPr>
     </w:lvl>
   </w:abstractNum>
-  <w:num w:numId="1" w16cid:durableId="300619865">
+  <w:num w:numId="1" w16cid:durableId="488717507">
     <w:abstractNumId w:val="0"/>
   </w:num>
-  <w:num w:numId="2" w16cid:durableId="659308800">
+  <w:num w:numId="2" w16cid:durableId="1575697531">
     <w:abstractNumId w:val="1"/>
   </w:num>
-  <w:num w:numId="3" w16cid:durableId="293172625">
+  <w:num w:numId="3" w16cid:durableId="1080953368">
+    <w:abstractNumId w:val="1"/>
+  </w:num>
+  <w:num w:numId="4" w16cid:durableId="1982927100">
     <w:abstractNumId w:val="1"/>
   </w:num>
 </w:numbering>

</xml_diff>